<commit_message>
javadoccing Firms and refactoring
</commit_message>
<xml_diff>
--- a/Commercial Banks.docx
+++ b/Commercial Banks.docx
@@ -16,7 +16,15 @@
     <w:p>
       <w:r>
         <w:tab/>
-        <w:t>Reserves – amount of cash a cBank actually holds on site</w:t>
+        <w:t xml:space="preserve">Reserves – amount of cash a </w:t>
+      </w:r>
+      <w:proofErr w:type="spellStart"/>
+      <w:r>
+        <w:t>cBank</w:t>
+      </w:r>
+      <w:proofErr w:type="spellEnd"/>
+      <w:r>
+        <w:t xml:space="preserve"> actually holds on site</w:t>
       </w:r>
     </w:p>
     <w:p>
@@ -28,11 +36,13 @@
         <w:t>reserves and loan balances</w:t>
       </w:r>
       <w:r>
-        <w:t xml:space="preserve"> to iBanks</w:t>
-      </w:r>
-      <w:r>
-        <w:t xml:space="preserve"> and net worth</w:t>
-      </w:r>
+        <w:t xml:space="preserve"> to </w:t>
+      </w:r>
+      <w:proofErr w:type="spellStart"/>
+      <w:r>
+        <w:t>iBank</w:t>
+      </w:r>
+      <w:proofErr w:type="spellEnd"/>
     </w:p>
     <w:p>
       <w:r>
@@ -57,39 +67,114 @@
         <w:t>Consumers</w:t>
       </w:r>
       <w:r>
-        <w:t xml:space="preserve"> – HashMap of Consumers and their account balances</w:t>
+        <w:t xml:space="preserve"> – </w:t>
+      </w:r>
+      <w:proofErr w:type="spellStart"/>
+      <w:r>
+        <w:t>HashMap</w:t>
+      </w:r>
+      <w:proofErr w:type="spellEnd"/>
+      <w:r>
+        <w:t xml:space="preserve"> of Consumers and their account balances</w:t>
       </w:r>
     </w:p>
     <w:p>
       <w:pPr>
         <w:ind w:firstLine="720"/>
       </w:pPr>
-      <w:r>
-        <w:t>loansToIB – HashMap of loanId’s and loans to iBanks.</w:t>
+      <w:bookmarkStart w:id="0" w:name="_GoBack"/>
+      <w:proofErr w:type="spellStart"/>
+      <w:proofErr w:type="gramStart"/>
+      <w:r>
+        <w:t>loansToIB</w:t>
+      </w:r>
+      <w:proofErr w:type="spellEnd"/>
+      <w:proofErr w:type="gramEnd"/>
+      <w:r>
+        <w:t xml:space="preserve"> – </w:t>
+      </w:r>
+      <w:proofErr w:type="spellStart"/>
+      <w:r>
+        <w:t>HashMap</w:t>
+      </w:r>
+      <w:proofErr w:type="spellEnd"/>
+      <w:r>
+        <w:t xml:space="preserve"> of </w:t>
+      </w:r>
+      <w:proofErr w:type="spellStart"/>
+      <w:r>
+        <w:t>loanId’s</w:t>
+      </w:r>
+      <w:proofErr w:type="spellEnd"/>
+      <w:r>
+        <w:t xml:space="preserve"> and loans to </w:t>
+      </w:r>
+      <w:proofErr w:type="spellStart"/>
+      <w:r>
+        <w:t>iBanks</w:t>
+      </w:r>
+      <w:proofErr w:type="spellEnd"/>
+      <w:r>
+        <w:t>.</w:t>
       </w:r>
     </w:p>
     <w:p>
       <w:pPr>
         <w:ind w:firstLine="720"/>
       </w:pPr>
-      <w:r>
-        <w:t>loanRate – annual interest rate to iBanks</w:t>
-      </w:r>
+      <w:proofErr w:type="spellStart"/>
+      <w:proofErr w:type="gramStart"/>
+      <w:r>
+        <w:t>loanRate</w:t>
+      </w:r>
+      <w:proofErr w:type="spellEnd"/>
+      <w:proofErr w:type="gramEnd"/>
+      <w:r>
+        <w:t xml:space="preserve"> – annual interest rate to </w:t>
+      </w:r>
+      <w:proofErr w:type="spellStart"/>
+      <w:r>
+        <w:t>iBanks</w:t>
+      </w:r>
+      <w:proofErr w:type="spellEnd"/>
     </w:p>
     <w:p>
       <w:pPr>
         <w:ind w:firstLine="720"/>
       </w:pPr>
-      <w:r>
-        <w:t>loanYears – term of all mortgages to iBanks</w:t>
-      </w:r>
+      <w:proofErr w:type="spellStart"/>
+      <w:proofErr w:type="gramStart"/>
+      <w:r>
+        <w:t>loanYears</w:t>
+      </w:r>
+      <w:proofErr w:type="spellEnd"/>
+      <w:proofErr w:type="gramEnd"/>
+      <w:r>
+        <w:t xml:space="preserve"> – term of all mortgages to </w:t>
+      </w:r>
+      <w:proofErr w:type="spellStart"/>
+      <w:r>
+        <w:t>iBanks</w:t>
+      </w:r>
+      <w:proofErr w:type="spellEnd"/>
     </w:p>
     <w:p>
       <w:pPr>
         <w:ind w:firstLine="720"/>
       </w:pPr>
-      <w:r>
-        <w:t>annualSavingsYield – annual interest rate paid to Consumers, compounded monthly.</w:t>
+      <w:proofErr w:type="spellStart"/>
+      <w:proofErr w:type="gramStart"/>
+      <w:r>
+        <w:t>annualSavingsYield</w:t>
+      </w:r>
+      <w:proofErr w:type="spellEnd"/>
+      <w:proofErr w:type="gramEnd"/>
+      <w:r>
+        <w:t xml:space="preserve"> – annual interest rate paid to Consumers, compounded </w:t>
+      </w:r>
+      <w:bookmarkEnd w:id="0"/>
+      <w:r>
+        <w:t>monthly.</w:t>
       </w:r>
     </w:p>
     <w:p>
@@ -101,11 +186,49 @@
       <w:pPr>
         <w:ind w:firstLine="720"/>
       </w:pPr>
-      <w:r>
-        <w:t xml:space="preserve">cBanks create loans for iBanks as long as the cBank has enough in reserves to cover the balance requested. The cBank goes bankrupt if it does not have enough in reserves to cover Consumer withdrawals. </w:t>
-      </w:r>
-      <w:r>
-        <w:t>cBanks call in full loan payments if they ever reach a liquidity issue (reserves &lt; withdrawal requested).</w:t>
+      <w:proofErr w:type="spellStart"/>
+      <w:proofErr w:type="gramStart"/>
+      <w:r>
+        <w:t>cBanks</w:t>
+      </w:r>
+      <w:proofErr w:type="spellEnd"/>
+      <w:proofErr w:type="gramEnd"/>
+      <w:r>
+        <w:t xml:space="preserve"> create loans for </w:t>
+      </w:r>
+      <w:proofErr w:type="spellStart"/>
+      <w:r>
+        <w:t>iBanks</w:t>
+      </w:r>
+      <w:proofErr w:type="spellEnd"/>
+      <w:r>
+        <w:t xml:space="preserve"> as long as the </w:t>
+      </w:r>
+      <w:proofErr w:type="spellStart"/>
+      <w:r>
+        <w:t>cBank</w:t>
+      </w:r>
+      <w:proofErr w:type="spellEnd"/>
+      <w:r>
+        <w:t xml:space="preserve"> has enough in reserves to cover the balance requested. The </w:t>
+      </w:r>
+      <w:proofErr w:type="spellStart"/>
+      <w:r>
+        <w:t>cBank</w:t>
+      </w:r>
+      <w:proofErr w:type="spellEnd"/>
+      <w:r>
+        <w:t xml:space="preserve"> goes bankrupt if it does not have enough in reserves to cover Consumer withdrawals. </w:t>
+      </w:r>
+      <w:proofErr w:type="spellStart"/>
+      <w:proofErr w:type="gramStart"/>
+      <w:r>
+        <w:t>cBanks</w:t>
+      </w:r>
+      <w:proofErr w:type="spellEnd"/>
+      <w:proofErr w:type="gramEnd"/>
+      <w:r>
+        <w:t xml:space="preserve"> call in full loan payments if they ever reach a liquidity issue (reserves &lt; withdrawal requested).</w:t>
       </w:r>
     </w:p>
     <w:p/>
@@ -123,8 +246,30 @@
     <w:p>
       <w:r>
         <w:tab/>
-        <w:t>cBanks only create loans in response to iBanks which only create loans in response to firms. Hence firms generate the loanId’s</w:t>
-      </w:r>
+      </w:r>
+      <w:proofErr w:type="spellStart"/>
+      <w:proofErr w:type="gramStart"/>
+      <w:r>
+        <w:t>cBanks</w:t>
+      </w:r>
+      <w:proofErr w:type="spellEnd"/>
+      <w:proofErr w:type="gramEnd"/>
+      <w:r>
+        <w:t xml:space="preserve"> only create loans in response to </w:t>
+      </w:r>
+      <w:proofErr w:type="spellStart"/>
+      <w:r>
+        <w:t>iBanks</w:t>
+      </w:r>
+      <w:proofErr w:type="spellEnd"/>
+      <w:r>
+        <w:t xml:space="preserve"> which only create loans in response to firms. Hence firms generate the </w:t>
+      </w:r>
+      <w:proofErr w:type="spellStart"/>
+      <w:r>
+        <w:t>loanId’s</w:t>
+      </w:r>
+      <w:proofErr w:type="spellEnd"/>
       <w:r>
         <w:t>, balances, and payments</w:t>
       </w:r>
@@ -135,19 +280,90 @@
     <w:p>
       <w:r>
         <w:tab/>
-        <w:t>cBanks only receive loan payments when LoanFromCB objects have payments made upon them.</w:t>
+      </w:r>
+      <w:proofErr w:type="spellStart"/>
+      <w:proofErr w:type="gramStart"/>
+      <w:r>
+        <w:t>cBanks</w:t>
+      </w:r>
+      <w:proofErr w:type="spellEnd"/>
+      <w:proofErr w:type="gramEnd"/>
+      <w:r>
+        <w:t xml:space="preserve"> only receive loan payments when </w:t>
+      </w:r>
+      <w:proofErr w:type="spellStart"/>
+      <w:r>
+        <w:t>LoanFromCB</w:t>
+      </w:r>
+      <w:proofErr w:type="spellEnd"/>
+      <w:r>
+        <w:t xml:space="preserve"> objects have payments made upon them.</w:t>
       </w:r>
     </w:p>
     <w:p>
       <w:r>
         <w:tab/>
-        <w:t>cBanks will force iBanks to pay loan balances in full in event that cBank does not have enough reserves to meet a withdrawal request.</w:t>
+      </w:r>
+      <w:proofErr w:type="spellStart"/>
+      <w:proofErr w:type="gramStart"/>
+      <w:r>
+        <w:t>cBanks</w:t>
+      </w:r>
+      <w:proofErr w:type="spellEnd"/>
+      <w:proofErr w:type="gramEnd"/>
+      <w:r>
+        <w:t xml:space="preserve"> will force </w:t>
+      </w:r>
+      <w:proofErr w:type="spellStart"/>
+      <w:r>
+        <w:t>iBanks</w:t>
+      </w:r>
+      <w:proofErr w:type="spellEnd"/>
+      <w:r>
+        <w:t xml:space="preserve"> to pay loan balances in full in event that </w:t>
+      </w:r>
+      <w:proofErr w:type="spellStart"/>
+      <w:r>
+        <w:t>cBank</w:t>
+      </w:r>
+      <w:proofErr w:type="spellEnd"/>
+      <w:r>
+        <w:t xml:space="preserve"> does not have enough reserves to meet a withdrawal request.</w:t>
       </w:r>
     </w:p>
     <w:p>
       <w:r>
         <w:tab/>
-        <w:t>Upon Bankruptcy, cBanks call removeAllConsumers() which sets into motion the cBank and all of its Consumers removing references between each other.</w:t>
+        <w:t xml:space="preserve">Upon Bankruptcy, </w:t>
+      </w:r>
+      <w:proofErr w:type="spellStart"/>
+      <w:r>
+        <w:t>cBanks</w:t>
+      </w:r>
+      <w:proofErr w:type="spellEnd"/>
+      <w:r>
+        <w:t xml:space="preserve"> call </w:t>
+      </w:r>
+      <w:proofErr w:type="spellStart"/>
+      <w:proofErr w:type="gramStart"/>
+      <w:r>
+        <w:t>removeAllConsumers</w:t>
+      </w:r>
+      <w:proofErr w:type="spellEnd"/>
+      <w:r>
+        <w:t>(</w:t>
+      </w:r>
+      <w:proofErr w:type="gramEnd"/>
+      <w:r>
+        <w:t xml:space="preserve">) which sets into motion the </w:t>
+      </w:r>
+      <w:proofErr w:type="spellStart"/>
+      <w:r>
+        <w:t>cBank</w:t>
+      </w:r>
+      <w:proofErr w:type="spellEnd"/>
+      <w:r>
+        <w:t xml:space="preserve"> and all of its Consumers removing references between each other.</w:t>
       </w:r>
     </w:p>
     <w:p>
@@ -163,13 +379,28 @@
     <w:p>
       <w:r>
         <w:tab/>
-        <w:t>cBanks do not have any true scheduled methods because all needed actions are called by other modules.</w:t>
-      </w:r>
-      <w:r>
-        <w:t xml:space="preserve"> However, the cBank pays interest on all Consumer accounts at the end of each tick. These payments are made before Consumers attempt to access their accounts.</w:t>
-      </w:r>
-      <w:bookmarkStart w:id="0" w:name="_GoBack"/>
-      <w:bookmarkEnd w:id="0"/>
+      </w:r>
+      <w:proofErr w:type="spellStart"/>
+      <w:proofErr w:type="gramStart"/>
+      <w:r>
+        <w:t>cBanks</w:t>
+      </w:r>
+      <w:proofErr w:type="spellEnd"/>
+      <w:proofErr w:type="gramEnd"/>
+      <w:r>
+        <w:t xml:space="preserve"> do not have any true scheduled methods because all needed actions are called by other modules.</w:t>
+      </w:r>
+      <w:r>
+        <w:t xml:space="preserve"> However, the </w:t>
+      </w:r>
+      <w:proofErr w:type="spellStart"/>
+      <w:r>
+        <w:t>cBank</w:t>
+      </w:r>
+      <w:proofErr w:type="spellEnd"/>
+      <w:r>
+        <w:t xml:space="preserve"> pays interest on all Consumer accounts at the end of each tick. These payments are made before Consumers attempt to access their accounts.</w:t>
+      </w:r>
     </w:p>
     <w:sectPr>
       <w:pgSz w:w="12240" w:h="15840"/>

</xml_diff>